<commit_message>
Formatting and write up added to
</commit_message>
<xml_diff>
--- a/Presentation write-up.DOCX
+++ b/Presentation write-up.DOCX
@@ -64,8 +64,126 @@
       </w:r>
     </w:p>
     <w:p/>
-    <w:p/>
-    <w:p/>
+    <w:p>
+      <w:pPr>
+        <w:rPr>
+          <w:sz w:val="36"/>
+          <w:szCs w:val="36"/>
+        </w:rPr>
+      </w:pPr>
+      <w:r>
+        <w:rPr>
+          <w:sz w:val="36"/>
+          <w:szCs w:val="36"/>
+        </w:rPr>
+        <w:t>Tab 2</w:t>
+      </w:r>
+    </w:p>
+    <w:p>
+      <w:r>
+        <w:t>Definitions:</w:t>
+      </w:r>
+    </w:p>
+    <w:p>
+      <w:r>
+        <w:t>In the dropdown box, you may see the terms ‘coo’ and ‘coa’. These stand for country of origin and country of arrival.</w:t>
+      </w:r>
+    </w:p>
+    <w:p>
+      <w:r>
+        <w:t>For the graphs, please refer to the following definitions to understand the break-downs:</w:t>
+      </w:r>
+    </w:p>
+    <w:p>
+      <w:pPr>
+        <w:pStyle w:val="ListParagraph"/>
+        <w:numPr>
+          <w:ilvl w:val="0"/>
+          <w:numId w:val="1"/>
+        </w:numPr>
+      </w:pPr>
+      <w:r>
+        <w:t>Accepted: The asylum application was approved, and the asylum seeker will be welcomed into their chosen country of asylum (coa)</w:t>
+      </w:r>
+    </w:p>
+    <w:p>
+      <w:pPr>
+        <w:pStyle w:val="ListParagraph"/>
+        <w:numPr>
+          <w:ilvl w:val="0"/>
+          <w:numId w:val="1"/>
+        </w:numPr>
+      </w:pPr>
+      <w:r>
+        <w:lastRenderedPageBreak/>
+        <w:t>Rejected: The coa has chosen against letting the asylum seeker into their protection. Typically due to applications being seen as unfounded</w:t>
+      </w:r>
+    </w:p>
+    <w:p>
+      <w:pPr>
+        <w:pStyle w:val="ListParagraph"/>
+        <w:numPr>
+          <w:ilvl w:val="0"/>
+          <w:numId w:val="1"/>
+        </w:numPr>
+      </w:pPr>
+      <w:r>
+        <w:t>Closed: The application has not gone through for other reasons. This is quite broad and can include another application being approved first, or administrative issues including the applicant not providing documents or missing hearings</w:t>
+      </w:r>
+    </w:p>
+    <w:p>
+      <w:pPr>
+        <w:pStyle w:val="ListParagraph"/>
+        <w:numPr>
+          <w:ilvl w:val="0"/>
+          <w:numId w:val="1"/>
+        </w:numPr>
+      </w:pPr>
+      <w:r>
+        <w:t>Other: Situations where there has been no formal acceptance or rejection. Open cases or alternate forms of protection are considered part of this option</w:t>
+      </w:r>
+    </w:p>
+    <w:p>
+      <w:pPr>
+        <w:pStyle w:val="ListParagraph"/>
+        <w:numPr>
+          <w:ilvl w:val="0"/>
+          <w:numId w:val="1"/>
+        </w:numPr>
+      </w:pPr>
+      <w:r>
+        <w:t>Total: The sum of all other parts</w:t>
+      </w:r>
+    </w:p>
+    <w:p>
+      <w:r>
+        <w:t>How to read the graphs:</w:t>
+      </w:r>
+    </w:p>
+    <w:p>
+      <w:r>
+        <w:t xml:space="preserve">Line graphs: Each line graph will show the numbers of all five categories </w:t>
+      </w:r>
+      <w:r>
+        <w:t xml:space="preserve">of responses </w:t>
+      </w:r>
+      <w:r>
+        <w:t xml:space="preserve">between your chosen country of origin (coo) and Australia. </w:t>
+      </w:r>
+      <w:r>
+        <w:t>Each is totalled per year and can give you an absolute value if you hover over any given point</w:t>
+      </w:r>
+    </w:p>
+    <w:p>
+      <w:r>
+        <w:t>Pie graphs: These graphs will give the breakdown of each decision over the entire timeframe of 2008-2023. The total is excluded from this graph, however, percentages have also been included</w:t>
+      </w:r>
+    </w:p>
+    <w:p>
+      <w:r>
+        <w:t>Map: …</w:t>
+      </w:r>
+    </w:p>
     <w:sectPr>
       <w:pgSz w:w="11906" w:h="16838"/>
       <w:pgMar w:top="1440" w:right="1440" w:bottom="1440" w:left="1440" w:header="708" w:footer="708" w:gutter="0"/>
@@ -74,6 +192,126 @@
     </w:sectPr>
   </w:body>
 </w:document>
+</file>
+
+<file path=word/numbering.xml><?xml version="1.0" encoding="utf-8"?>
+<w:numbering xmlns:wpc="http://schemas.microsoft.com/office/word/2010/wordprocessingCanvas" xmlns:cx="http://schemas.microsoft.com/office/drawing/2014/chartex" xmlns:cx1="http://schemas.microsoft.com/office/drawing/2015/9/8/chartex" xmlns:cx2="http://schemas.microsoft.com/office/drawing/2015/10/21/chartex" xmlns:cx3="http://schemas.microsoft.com/office/drawing/2016/5/9/chartex" xmlns:cx4="http://schemas.microsoft.com/office/drawing/2016/5/10/chartex" xmlns:cx5="http://schemas.microsoft.com/office/drawing/2016/5/11/chartex" xmlns:cx6="http://schemas.microsoft.com/office/drawing/2016/5/12/chartex" xmlns:cx7="http://schemas.microsoft.com/office/drawing/2016/5/13/chartex" xmlns:cx8="http://schemas.microsoft.com/office/drawing/2016/5/14/chartex" xmlns:mc="http://schemas.openxmlformats.org/markup-compatibility/2006" xmlns:aink="http://schemas.microsoft.com/office/drawing/2016/ink" xmlns:am3d="http://schemas.microsoft.com/office/drawing/2017/model3d" xmlns:o="urn:schemas-microsoft-com:office:office" xmlns:oel="http://schemas.microsoft.com/office/2019/extlst" xmlns:r="http://schemas.openxmlformats.org/officeDocument/2006/relationships" xmlns:m="http://schemas.openxmlformats.org/officeDocument/2006/math" xmlns:v="urn:schemas-microsoft-com:vml" xmlns:wp14="http://schemas.microsoft.com/office/word/2010/wordprocessingDrawing" xmlns:wp="http://schemas.openxmlformats.org/drawingml/2006/wordprocessingDrawing" xmlns:w10="urn:schemas-microsoft-com:office:word" xmlns:w="http://schemas.openxmlformats.org/wordprocessingml/2006/main" xmlns:w14="http://schemas.microsoft.com/office/word/2010/wordml" xmlns:w15="http://schemas.microsoft.com/office/word/2012/wordml" xmlns:w16cex="http://schemas.microsoft.com/office/word/2018/wordml/cex" xmlns:w16cid="http://schemas.microsoft.com/office/word/2016/wordml/cid" xmlns:w16="http://schemas.microsoft.com/office/word/2018/wordml" xmlns:w16sdtdh="http://schemas.microsoft.com/office/word/2020/wordml/sdtdatahash" xmlns:w16se="http://schemas.microsoft.com/office/word/2015/wordml/symex" xmlns:wpg="http://schemas.microsoft.com/office/word/2010/wordprocessingGroup" xmlns:wpi="http://schemas.microsoft.com/office/word/2010/wordprocessingInk" xmlns:wne="http://schemas.microsoft.com/office/word/2006/wordml" xmlns:wps="http://schemas.microsoft.com/office/word/2010/wordprocessingShape" mc:Ignorable="w14 w15 w16se w16cid w16 w16cex w16sdtdh wp14">
+  <w:abstractNum w:abstractNumId="0" w15:restartNumberingAfterBreak="0">
+    <w:nsid w:val="7C91255D"/>
+    <w:multiLevelType w:val="hybridMultilevel"/>
+    <w:tmpl w:val="C020FB84"/>
+    <w:lvl w:ilvl="0" w:tplc="02DE55D2">
+      <w:numFmt w:val="bullet"/>
+      <w:lvlText w:val="-"/>
+      <w:lvlJc w:val="left"/>
+      <w:pPr>
+        <w:ind w:left="720" w:hanging="360"/>
+      </w:pPr>
+      <w:rPr>
+        <w:rFonts w:ascii="Aptos" w:eastAsiaTheme="minorHAnsi" w:hAnsi="Aptos" w:cstheme="minorBidi" w:hint="default"/>
+      </w:rPr>
+    </w:lvl>
+    <w:lvl w:ilvl="1" w:tplc="0C090003" w:tentative="1">
+      <w:start w:val="1"/>
+      <w:numFmt w:val="bullet"/>
+      <w:lvlText w:val="o"/>
+      <w:lvlJc w:val="left"/>
+      <w:pPr>
+        <w:ind w:left="1440" w:hanging="360"/>
+      </w:pPr>
+      <w:rPr>
+        <w:rFonts w:ascii="Courier New" w:hAnsi="Courier New" w:cs="Courier New" w:hint="default"/>
+      </w:rPr>
+    </w:lvl>
+    <w:lvl w:ilvl="2" w:tplc="0C090005" w:tentative="1">
+      <w:start w:val="1"/>
+      <w:numFmt w:val="bullet"/>
+      <w:lvlText w:val=""/>
+      <w:lvlJc w:val="left"/>
+      <w:pPr>
+        <w:ind w:left="2160" w:hanging="360"/>
+      </w:pPr>
+      <w:rPr>
+        <w:rFonts w:ascii="Wingdings" w:hAnsi="Wingdings" w:hint="default"/>
+      </w:rPr>
+    </w:lvl>
+    <w:lvl w:ilvl="3" w:tplc="0C090001" w:tentative="1">
+      <w:start w:val="1"/>
+      <w:numFmt w:val="bullet"/>
+      <w:lvlText w:val=""/>
+      <w:lvlJc w:val="left"/>
+      <w:pPr>
+        <w:ind w:left="2880" w:hanging="360"/>
+      </w:pPr>
+      <w:rPr>
+        <w:rFonts w:ascii="Symbol" w:hAnsi="Symbol" w:hint="default"/>
+      </w:rPr>
+    </w:lvl>
+    <w:lvl w:ilvl="4" w:tplc="0C090003" w:tentative="1">
+      <w:start w:val="1"/>
+      <w:numFmt w:val="bullet"/>
+      <w:lvlText w:val="o"/>
+      <w:lvlJc w:val="left"/>
+      <w:pPr>
+        <w:ind w:left="3600" w:hanging="360"/>
+      </w:pPr>
+      <w:rPr>
+        <w:rFonts w:ascii="Courier New" w:hAnsi="Courier New" w:cs="Courier New" w:hint="default"/>
+      </w:rPr>
+    </w:lvl>
+    <w:lvl w:ilvl="5" w:tplc="0C090005" w:tentative="1">
+      <w:start w:val="1"/>
+      <w:numFmt w:val="bullet"/>
+      <w:lvlText w:val=""/>
+      <w:lvlJc w:val="left"/>
+      <w:pPr>
+        <w:ind w:left="4320" w:hanging="360"/>
+      </w:pPr>
+      <w:rPr>
+        <w:rFonts w:ascii="Wingdings" w:hAnsi="Wingdings" w:hint="default"/>
+      </w:rPr>
+    </w:lvl>
+    <w:lvl w:ilvl="6" w:tplc="0C090001" w:tentative="1">
+      <w:start w:val="1"/>
+      <w:numFmt w:val="bullet"/>
+      <w:lvlText w:val=""/>
+      <w:lvlJc w:val="left"/>
+      <w:pPr>
+        <w:ind w:left="5040" w:hanging="360"/>
+      </w:pPr>
+      <w:rPr>
+        <w:rFonts w:ascii="Symbol" w:hAnsi="Symbol" w:hint="default"/>
+      </w:rPr>
+    </w:lvl>
+    <w:lvl w:ilvl="7" w:tplc="0C090003" w:tentative="1">
+      <w:start w:val="1"/>
+      <w:numFmt w:val="bullet"/>
+      <w:lvlText w:val="o"/>
+      <w:lvlJc w:val="left"/>
+      <w:pPr>
+        <w:ind w:left="5760" w:hanging="360"/>
+      </w:pPr>
+      <w:rPr>
+        <w:rFonts w:ascii="Courier New" w:hAnsi="Courier New" w:cs="Courier New" w:hint="default"/>
+      </w:rPr>
+    </w:lvl>
+    <w:lvl w:ilvl="8" w:tplc="0C090005" w:tentative="1">
+      <w:start w:val="1"/>
+      <w:numFmt w:val="bullet"/>
+      <w:lvlText w:val=""/>
+      <w:lvlJc w:val="left"/>
+      <w:pPr>
+        <w:ind w:left="6480" w:hanging="360"/>
+      </w:pPr>
+      <w:rPr>
+        <w:rFonts w:ascii="Wingdings" w:hAnsi="Wingdings" w:hint="default"/>
+      </w:rPr>
+    </w:lvl>
+  </w:abstractNum>
+  <w:num w:numId="1" w16cid:durableId="1535926985">
+    <w:abstractNumId w:val="0"/>
+  </w:num>
+</w:numbering>
 </file>
 
 <file path=word/styles.xml><?xml version="1.0" encoding="utf-8"?>

</xml_diff>